<commit_message>
modified:   NC Signups.xlsx 	modified:   Tools and Guidelines.docx
</commit_message>
<xml_diff>
--- a/Tools and Guidelines.docx
+++ b/Tools and Guidelines.docx
@@ -569,7 +569,7 @@
         <w:rPr>
           <w:sz w:val="22"/>
         </w:rPr>
-        <w:t>of  Belkin</w:t>
+        <w:t>of Belkin</w:t>
       </w:r>
       <w:r>
         <w:rPr>
@@ -800,7 +800,19 @@
           <w:rPr>
             <w:rStyle w:val="Hyperlink"/>
           </w:rPr>
-          <w:t>www.cpuid.com</w:t>
+          <w:t>www</w:t>
+        </w:r>
+        <w:r>
+          <w:rPr>
+            <w:rStyle w:val="Hyperlink"/>
+          </w:rPr>
+          <w:t>.</w:t>
+        </w:r>
+        <w:r>
+          <w:rPr>
+            <w:rStyle w:val="Hyperlink"/>
+          </w:rPr>
+          <w:t>cpuid.com</w:t>
         </w:r>
       </w:hyperlink>
       <w:r>
@@ -953,7 +965,24 @@
         </w:numPr>
       </w:pPr>
       <w:r>
-        <w:t>Recuva: using the same logic as described above by the Eraser entry, one can restore the deleted files through use of Recuva. What is critical to restoring these ‘deleted’ files is the fact that since Windows has declared the location where the files were stored empty space, it will overwrite that location once any new data is loaded onto the hard drive. The files may still be recoverable, but the longer you leave it, the longer it takes.</w:t>
+        <w:t>Recuva:</w:t>
+      </w:r>
+      <w:r>
+        <w:t xml:space="preserve"> available from </w:t>
+      </w:r>
+      <w:hyperlink r:id="rId10" w:history="1">
+        <w:r>
+          <w:rPr>
+            <w:rStyle w:val="Hyperlink"/>
+          </w:rPr>
+          <w:t>www.piriform.com</w:t>
+        </w:r>
+      </w:hyperlink>
+      <w:r>
+        <w:t xml:space="preserve"> , </w:t>
+      </w:r>
+      <w:r>
+        <w:t>using the same logic as described above by the Eraser entry, one can restore the deleted files through use of Recuva. What is critical to restoring these ‘deleted’ files is the fact that since Windows has declared the location where the files were stored empty space, it will overwrite that location once any new data is loaded onto the hard drive. The files may still be recoverable, but the longer you leave it, the longer it takes.</w:t>
       </w:r>
     </w:p>
     <w:p>
@@ -965,7 +994,11 @@
         </w:numPr>
       </w:pPr>
       <w:r>
-        <w:t>Defraggler or Puran Defrag: disk defragmentation software that far surpasses the vanilla windows tools. Never attempt to defragment an SSD, as it is a true random access storage medium that does has a limited number of write operations allowed, therefore defragmentation lowers its lifespan.</w:t>
+        <w:t xml:space="preserve">Defraggler or Puran Defrag: disk defragmentation software that far surpasses the vanilla windows tools. Never attempt to defragment an SSD, as it is a true random access storage </w:t>
+      </w:r>
+      <w:r>
+        <w:lastRenderedPageBreak/>
+        <w:t>medium that does has a limited number of write operations allowed, therefore defragmentation lowers its lifespan.</w:t>
       </w:r>
     </w:p>
     <w:p>
@@ -973,13 +1006,18 @@
         <w:pStyle w:val="Heading2"/>
       </w:pPr>
       <w:r>
-        <w:lastRenderedPageBreak/>
         <w:t>Malware Control Tools</w:t>
       </w:r>
     </w:p>
     <w:p>
       <w:r>
-        <w:t>Often computers that come into repair will be rampant with a variety of Malware. Using the proper tools to purge the system of malware should not only increase system performance, but also prevent the user’s attached storage devices from becoming infected.</w:t>
+        <w:t>Often computers that come into repair wil</w:t>
+      </w:r>
+      <w:r>
+        <w:t>l be rampant with a variety of m</w:t>
+      </w:r>
+      <w:r>
+        <w:t>alware. Using the proper tools to purge the system of malware should not only increase system performance, but also prevent the user’s attached storage devices from becoming infected.</w:t>
       </w:r>
     </w:p>
     <w:p>
@@ -1015,10 +1053,62 @@
         </w:numPr>
       </w:pPr>
       <w:r>
-        <w:t xml:space="preserve">Rkill: </w:t>
+        <w:t>Rkill:</w:t>
+      </w:r>
+      <w:r>
+        <w:t xml:space="preserve"> available from </w:t>
+      </w:r>
+      <w:hyperlink r:id="rId11" w:history="1">
+        <w:r>
+          <w:rPr>
+            <w:rStyle w:val="Hyperlink"/>
+          </w:rPr>
+          <w:t>http://www.bleepingcomputer.com/download/rkill/</w:t>
+        </w:r>
+      </w:hyperlink>
+      <w:r>
+        <w:t xml:space="preserve"> ,</w:t>
+      </w:r>
+      <w:r>
+        <w:t xml:space="preserve"> </w:t>
       </w:r>
       <w:r>
         <w:t xml:space="preserve">used to stop common </w:t>
+      </w:r>
+      <w:r>
+        <w:t>malware processes an</w:t>
+      </w:r>
+      <w:r>
+        <w:t>d</w:t>
+      </w:r>
+      <w:r>
+        <w:t xml:space="preserve"> check for registry changes</w:t>
+      </w:r>
+      <w:r>
+        <w:t xml:space="preserve"> made by malware. This should be run prior to starting an Antivirus or MalwareBytes Security Scan</w:t>
+      </w:r>
+    </w:p>
+    <w:p>
+      <w:pPr>
+        <w:pStyle w:val="ListParagraph"/>
+        <w:numPr>
+          <w:ilvl w:val="0"/>
+          <w:numId w:val="5"/>
+        </w:numPr>
+      </w:pPr>
+      <w:r>
+        <w:t xml:space="preserve">TDSSKiller: available from </w:t>
+      </w:r>
+      <w:hyperlink r:id="rId12" w:history="1">
+        <w:r>
+          <w:rPr>
+            <w:rStyle w:val="Hyperlink"/>
+          </w:rPr>
+          <w:t>http://www.bleepingcomputer.com/download/tdsskiller/</w:t>
+        </w:r>
+      </w:hyperlink>
+      <w:r>
+        <w:t xml:space="preserve"> , this tool is used to remove certain types of rootkit from your computer</w:t>
       </w:r>
       <w:bookmarkStart w:id="0" w:name="_GoBack"/>
       <w:bookmarkEnd w:id="0"/>
@@ -1928,6 +2018,18 @@
       <w:u w:val="single"/>
     </w:rPr>
   </w:style>
+  <w:style w:type="character" w:styleId="FollowedHyperlink">
+    <w:name w:val="FollowedHyperlink"/>
+    <w:basedOn w:val="DefaultParagraphFont"/>
+    <w:uiPriority w:val="99"/>
+    <w:semiHidden/>
+    <w:unhideWhenUsed/>
+    <w:rsid w:val="007654E1"/>
+    <w:rPr>
+      <w:color w:val="800080" w:themeColor="followedHyperlink"/>
+      <w:u w:val="single"/>
+    </w:rPr>
+  </w:style>
 </w:styles>
 </file>
 
@@ -2256,6 +2358,18 @@
       <w:u w:val="single"/>
     </w:rPr>
   </w:style>
+  <w:style w:type="character" w:styleId="FollowedHyperlink">
+    <w:name w:val="FollowedHyperlink"/>
+    <w:basedOn w:val="DefaultParagraphFont"/>
+    <w:uiPriority w:val="99"/>
+    <w:semiHidden/>
+    <w:unhideWhenUsed/>
+    <w:rsid w:val="007654E1"/>
+    <w:rPr>
+      <w:color w:val="800080" w:themeColor="followedHyperlink"/>
+      <w:u w:val="single"/>
+    </w:rPr>
+  </w:style>
 </w:styles>
 </file>
 

</xml_diff>

<commit_message>
modified:   Tools and Guidelines.docx
</commit_message>
<xml_diff>
--- a/Tools and Guidelines.docx
+++ b/Tools and Guidelines.docx
@@ -554,6 +554,30 @@
     </w:p>
     <w:p>
       <w:pPr>
+        <w:pStyle w:val="ListParagraph"/>
+        <w:numPr>
+          <w:ilvl w:val="0"/>
+          <w:numId w:val="1"/>
+        </w:numPr>
+        <w:rPr>
+          <w:sz w:val="22"/>
+        </w:rPr>
+      </w:pPr>
+      <w:r>
+        <w:rPr>
+          <w:u w:val="single"/>
+        </w:rPr>
+        <w:t>Compressed Air Can:</w:t>
+      </w:r>
+      <w:r>
+        <w:rPr>
+          <w:sz w:val="22"/>
+        </w:rPr>
+        <w:t xml:space="preserve"> Used to blow off dust from components.</w:t>
+      </w:r>
+    </w:p>
+    <w:p>
+      <w:pPr>
         <w:ind w:left="360"/>
         <w:rPr>
           <w:sz w:val="22"/>
@@ -586,6 +610,38 @@
     </w:p>
     <w:p>
       <w:pPr>
+        <w:ind w:left="360"/>
+        <w:rPr>
+          <w:sz w:val="22"/>
+        </w:rPr>
+      </w:pPr>
+      <w:r>
+        <w:rPr>
+          <w:sz w:val="22"/>
+        </w:rPr>
+        <w:t>What do you really need for this event though? The only absolutely essential tool is a</w:t>
+      </w:r>
+      <w:r>
+        <w:rPr>
+          <w:sz w:val="22"/>
+        </w:rPr>
+        <w:t xml:space="preserve"> demagnetized</w:t>
+      </w:r>
+      <w:r>
+        <w:rPr>
+          <w:sz w:val="22"/>
+        </w:rPr>
+        <w:t xml:space="preserve"> PH#1 screwdriver, but a precision screwdriver kit and</w:t>
+      </w:r>
+      <w:r>
+        <w:rPr>
+          <w:sz w:val="22"/>
+        </w:rPr>
+        <w:t xml:space="preserve"> a PH#0 are also good to bring. Pick and choose which of the tools you already own, and purchase those that you don’t as long as you can. Such a purchase is not only useful for this event, but also for any future project which you might undertake.</w:t>
+      </w:r>
+    </w:p>
+    <w:p>
+      <w:pPr>
         <w:pStyle w:val="Heading1"/>
       </w:pPr>
       <w:r>
@@ -599,6 +655,9 @@
       <w:r>
         <w:t xml:space="preserve"> things such as RAM listed here, this list includes much more commonplace things that are often missing in computer systems of this kind.</w:t>
       </w:r>
+      <w:r>
+        <w:t xml:space="preserve"> These items are provided on the day, but descriptions are present here for some useful pre-reading.</w:t>
+      </w:r>
     </w:p>
     <w:p>
       <w:pPr>
@@ -609,6 +668,7 @@
         </w:numPr>
       </w:pPr>
       <w:r>
+        <w:lastRenderedPageBreak/>
         <w:t>Screws. Oftentimes, computers that need to be repaired are missing screws, mostly due to the errors of poor technicians.</w:t>
       </w:r>
       <w:r>
@@ -639,11 +699,7 @@
         <w:t>Often found in hex variant, t</w:t>
       </w:r>
       <w:r>
-        <w:t xml:space="preserve">his is used to mount your hard drive, motherboard, GPU, PSU and even the side panel, and thus is the most </w:t>
-      </w:r>
-      <w:r>
-        <w:lastRenderedPageBreak/>
-        <w:t>common screw in a computer. The thumbscrew variant is a higher quality option for mounting your side panel and GPU.</w:t>
+        <w:t>his is used to mount your hard drive, motherboard, GPU, PSU and even the side panel, and thus is the most common screw in a computer. The thumbscrew variant is a higher quality option for mounting your side panel and GPU.</w:t>
       </w:r>
     </w:p>
     <w:p>
@@ -793,6 +849,7 @@
         </w:numPr>
       </w:pPr>
       <w:r>
+        <w:lastRenderedPageBreak/>
         <w:t xml:space="preserve">CPU-Z: available in a no-install package from </w:t>
       </w:r>
       <w:hyperlink r:id="rId6" w:history="1">
@@ -800,19 +857,7 @@
           <w:rPr>
             <w:rStyle w:val="Hyperlink"/>
           </w:rPr>
-          <w:t>www</w:t>
-        </w:r>
-        <w:r>
-          <w:rPr>
-            <w:rStyle w:val="Hyperlink"/>
-          </w:rPr>
-          <w:t>.</w:t>
-        </w:r>
-        <w:r>
-          <w:rPr>
-            <w:rStyle w:val="Hyperlink"/>
-          </w:rPr>
-          <w:t>cpuid.com</w:t>
+          <w:t>www.cpuid.com</w:t>
         </w:r>
       </w:hyperlink>
       <w:r>
@@ -828,7 +873,6 @@
         </w:numPr>
       </w:pPr>
       <w:r>
-        <w:lastRenderedPageBreak/>
         <w:t xml:space="preserve">GPU-Z: also available in a no-install package from </w:t>
       </w:r>
       <w:hyperlink r:id="rId7" w:history="1">
@@ -994,11 +1038,8 @@
         </w:numPr>
       </w:pPr>
       <w:r>
-        <w:t xml:space="preserve">Defraggler or Puran Defrag: disk defragmentation software that far surpasses the vanilla windows tools. Never attempt to defragment an SSD, as it is a true random access storage </w:t>
-      </w:r>
-      <w:r>
         <w:lastRenderedPageBreak/>
-        <w:t>medium that does has a limited number of write operations allowed, therefore defragmentation lowers its lifespan.</w:t>
+        <w:t>Defraggler or Puran Defrag: disk defragmentation software that far surpasses the vanilla windows tools. Never attempt to defragment an SSD, as it is a true random access storage medium that does has a limited number of write operations allowed, therefore defragmentation lowers its lifespan.</w:t>
       </w:r>
     </w:p>
     <w:p>
@@ -1030,6 +1071,9 @@
       </w:pPr>
       <w:r>
         <w:t>Antivirus/ Internet Security Suite: for free purposes, Avast is a decent option, though there are a few better options. If paid security is what you want, high end-suites such as Norton Internet Security, Kaspersky Internet Security, ESET Smart Security and Bitdefender provide the all-round best protection.</w:t>
+      </w:r>
+      <w:r>
+        <w:t xml:space="preserve"> Avast will be suitable to bring to this event.</w:t>
       </w:r>
     </w:p>
     <w:p>
@@ -1108,10 +1152,118 @@
         </w:r>
       </w:hyperlink>
       <w:r>
-        <w:t xml:space="preserve"> , this tool is used to remove certain types of rootkit from your computer</w:t>
-      </w:r>
+        <w:t xml:space="preserve"> , this tool</w:t>
+      </w:r>
+      <w:r>
+        <w:t xml:space="preserve"> from Kaspersky Labs</w:t>
+      </w:r>
+      <w:r>
+        <w:t xml:space="preserve"> is used to remove certain types of</w:t>
+      </w:r>
+      <w:r>
+        <w:t xml:space="preserve"> very persistent</w:t>
+      </w:r>
+      <w:r>
+        <w:t xml:space="preserve"> rootkit</w:t>
+      </w:r>
+      <w:r>
+        <w:t>s</w:t>
+      </w:r>
+      <w:r>
+        <w:t xml:space="preserve"> from your computer</w:t>
+      </w:r>
+      <w:r>
+        <w:t>.</w:t>
+      </w:r>
+    </w:p>
+    <w:p>
+      <w:pPr>
+        <w:pStyle w:val="ListParagraph"/>
+        <w:numPr>
+          <w:ilvl w:val="0"/>
+          <w:numId w:val="5"/>
+        </w:numPr>
+      </w:pPr>
+      <w:r>
+        <w:t xml:space="preserve">ComboFix: also available from </w:t>
+      </w:r>
+      <w:hyperlink r:id="rId13" w:history="1">
+        <w:r>
+          <w:rPr>
+            <w:rStyle w:val="Hyperlink"/>
+          </w:rPr>
+          <w:t>www.bleepingcom</w:t>
+        </w:r>
+        <w:r>
+          <w:rPr>
+            <w:rStyle w:val="Hyperlink"/>
+          </w:rPr>
+          <w:t>p</w:t>
+        </w:r>
+        <w:r>
+          <w:rPr>
+            <w:rStyle w:val="Hyperlink"/>
+          </w:rPr>
+          <w:t>uter.com/download/combofix</w:t>
+        </w:r>
+      </w:hyperlink>
       <w:bookmarkStart w:id="0" w:name="_GoBack"/>
       <w:bookmarkEnd w:id="0"/>
+      <w:r>
+        <w:t xml:space="preserve"> , this tool could be considered to be the last line of defense against malware.</w:t>
+      </w:r>
+      <w:r>
+        <w:t xml:space="preserve"> Boot a computer into safe mode, run Rkill and then run this. If this fails, clean install of a new OS is likely your only option.</w:t>
+      </w:r>
+    </w:p>
+    <w:p>
+      <w:pPr>
+        <w:pStyle w:val="Heading2"/>
+      </w:pPr>
+      <w:r>
+        <w:t>Operating System</w:t>
+      </w:r>
+    </w:p>
+    <w:p>
+      <w:r>
+        <w:t>Here’s where it gets more complex. We don’t expect anyone to be packing an OS with them (if you want to, that would be good). We will provide that in the event that one is required.</w:t>
+      </w:r>
+    </w:p>
+    <w:p>
+      <w:pPr>
+        <w:pStyle w:val="ListParagraph"/>
+        <w:numPr>
+          <w:ilvl w:val="0"/>
+          <w:numId w:val="6"/>
+        </w:numPr>
+      </w:pPr>
+      <w:r>
+        <w:t>Windows 7 32-bit and 64-bit ISO.</w:t>
+      </w:r>
+    </w:p>
+    <w:p>
+      <w:pPr>
+        <w:pStyle w:val="ListParagraph"/>
+        <w:numPr>
+          <w:ilvl w:val="0"/>
+          <w:numId w:val="6"/>
+        </w:numPr>
+      </w:pPr>
+      <w:r>
+        <w:t>Linux Mint 17.3 MATE edition 32-bit and 64-bit.</w:t>
+      </w:r>
+    </w:p>
+    <w:p>
+      <w:pPr>
+        <w:pStyle w:val="ListParagraph"/>
+        <w:numPr>
+          <w:ilvl w:val="0"/>
+          <w:numId w:val="6"/>
+        </w:numPr>
+      </w:pPr>
+      <w:r>
+        <w:t>Bodhi Linux 32-bit and 64-bit.</w:t>
+      </w:r>
     </w:p>
     <w:p/>
     <w:p/>
@@ -1251,6 +1403,119 @@
     </w:lvl>
   </w:abstractNum>
   <w:abstractNum w:abstractNumId="1">
+    <w:nsid w:val="36EB0651"/>
+    <w:multiLevelType w:val="hybridMultilevel"/>
+    <w:tmpl w:val="E812A900"/>
+    <w:lvl w:ilvl="0" w:tplc="04090001">
+      <w:start w:val="1"/>
+      <w:numFmt w:val="bullet"/>
+      <w:lvlText w:val=""/>
+      <w:lvlJc w:val="left"/>
+      <w:pPr>
+        <w:ind w:left="720" w:hanging="360"/>
+      </w:pPr>
+      <w:rPr>
+        <w:rFonts w:ascii="Symbol" w:hAnsi="Symbol" w:hint="default"/>
+      </w:rPr>
+    </w:lvl>
+    <w:lvl w:ilvl="1" w:tplc="04090003" w:tentative="1">
+      <w:start w:val="1"/>
+      <w:numFmt w:val="bullet"/>
+      <w:lvlText w:val="o"/>
+      <w:lvlJc w:val="left"/>
+      <w:pPr>
+        <w:ind w:left="1440" w:hanging="360"/>
+      </w:pPr>
+      <w:rPr>
+        <w:rFonts w:ascii="Courier New" w:hAnsi="Courier New" w:cs="Courier New" w:hint="default"/>
+      </w:rPr>
+    </w:lvl>
+    <w:lvl w:ilvl="2" w:tplc="04090005" w:tentative="1">
+      <w:start w:val="1"/>
+      <w:numFmt w:val="bullet"/>
+      <w:lvlText w:val=""/>
+      <w:lvlJc w:val="left"/>
+      <w:pPr>
+        <w:ind w:left="2160" w:hanging="360"/>
+      </w:pPr>
+      <w:rPr>
+        <w:rFonts w:ascii="Wingdings" w:hAnsi="Wingdings" w:hint="default"/>
+      </w:rPr>
+    </w:lvl>
+    <w:lvl w:ilvl="3" w:tplc="04090001" w:tentative="1">
+      <w:start w:val="1"/>
+      <w:numFmt w:val="bullet"/>
+      <w:lvlText w:val=""/>
+      <w:lvlJc w:val="left"/>
+      <w:pPr>
+        <w:ind w:left="2880" w:hanging="360"/>
+      </w:pPr>
+      <w:rPr>
+        <w:rFonts w:ascii="Symbol" w:hAnsi="Symbol" w:hint="default"/>
+      </w:rPr>
+    </w:lvl>
+    <w:lvl w:ilvl="4" w:tplc="04090003" w:tentative="1">
+      <w:start w:val="1"/>
+      <w:numFmt w:val="bullet"/>
+      <w:lvlText w:val="o"/>
+      <w:lvlJc w:val="left"/>
+      <w:pPr>
+        <w:ind w:left="3600" w:hanging="360"/>
+      </w:pPr>
+      <w:rPr>
+        <w:rFonts w:ascii="Courier New" w:hAnsi="Courier New" w:cs="Courier New" w:hint="default"/>
+      </w:rPr>
+    </w:lvl>
+    <w:lvl w:ilvl="5" w:tplc="04090005" w:tentative="1">
+      <w:start w:val="1"/>
+      <w:numFmt w:val="bullet"/>
+      <w:lvlText w:val=""/>
+      <w:lvlJc w:val="left"/>
+      <w:pPr>
+        <w:ind w:left="4320" w:hanging="360"/>
+      </w:pPr>
+      <w:rPr>
+        <w:rFonts w:ascii="Wingdings" w:hAnsi="Wingdings" w:hint="default"/>
+      </w:rPr>
+    </w:lvl>
+    <w:lvl w:ilvl="6" w:tplc="04090001" w:tentative="1">
+      <w:start w:val="1"/>
+      <w:numFmt w:val="bullet"/>
+      <w:lvlText w:val=""/>
+      <w:lvlJc w:val="left"/>
+      <w:pPr>
+        <w:ind w:left="5040" w:hanging="360"/>
+      </w:pPr>
+      <w:rPr>
+        <w:rFonts w:ascii="Symbol" w:hAnsi="Symbol" w:hint="default"/>
+      </w:rPr>
+    </w:lvl>
+    <w:lvl w:ilvl="7" w:tplc="04090003" w:tentative="1">
+      <w:start w:val="1"/>
+      <w:numFmt w:val="bullet"/>
+      <w:lvlText w:val="o"/>
+      <w:lvlJc w:val="left"/>
+      <w:pPr>
+        <w:ind w:left="5760" w:hanging="360"/>
+      </w:pPr>
+      <w:rPr>
+        <w:rFonts w:ascii="Courier New" w:hAnsi="Courier New" w:cs="Courier New" w:hint="default"/>
+      </w:rPr>
+    </w:lvl>
+    <w:lvl w:ilvl="8" w:tplc="04090005" w:tentative="1">
+      <w:start w:val="1"/>
+      <w:numFmt w:val="bullet"/>
+      <w:lvlText w:val=""/>
+      <w:lvlJc w:val="left"/>
+      <w:pPr>
+        <w:ind w:left="6480" w:hanging="360"/>
+      </w:pPr>
+      <w:rPr>
+        <w:rFonts w:ascii="Wingdings" w:hAnsi="Wingdings" w:hint="default"/>
+      </w:rPr>
+    </w:lvl>
+  </w:abstractNum>
+  <w:abstractNum w:abstractNumId="2">
     <w:nsid w:val="4CD432D2"/>
     <w:multiLevelType w:val="hybridMultilevel"/>
     <w:tmpl w:val="9D4ABA50"/>
@@ -1363,7 +1628,7 @@
       </w:rPr>
     </w:lvl>
   </w:abstractNum>
-  <w:abstractNum w:abstractNumId="2">
+  <w:abstractNum w:abstractNumId="3">
     <w:nsid w:val="6B9A495E"/>
     <w:multiLevelType w:val="hybridMultilevel"/>
     <w:tmpl w:val="C1D6D148"/>
@@ -1449,7 +1714,7 @@
       </w:pPr>
     </w:lvl>
   </w:abstractNum>
-  <w:abstractNum w:abstractNumId="3">
+  <w:abstractNum w:abstractNumId="4">
     <w:nsid w:val="6CC63128"/>
     <w:multiLevelType w:val="hybridMultilevel"/>
     <w:tmpl w:val="5B5EB680"/>
@@ -1562,7 +1827,7 @@
       </w:rPr>
     </w:lvl>
   </w:abstractNum>
-  <w:abstractNum w:abstractNumId="4">
+  <w:abstractNum w:abstractNumId="5">
     <w:nsid w:val="783C5831"/>
     <w:multiLevelType w:val="hybridMultilevel"/>
     <w:tmpl w:val="21949EB4"/>
@@ -1676,19 +1941,22 @@
     </w:lvl>
   </w:abstractNum>
   <w:num w:numId="1">
-    <w:abstractNumId w:val="2"/>
+    <w:abstractNumId w:val="3"/>
   </w:num>
   <w:num w:numId="2">
-    <w:abstractNumId w:val="3"/>
+    <w:abstractNumId w:val="4"/>
   </w:num>
   <w:num w:numId="3">
     <w:abstractNumId w:val="0"/>
   </w:num>
   <w:num w:numId="4">
-    <w:abstractNumId w:val="1"/>
+    <w:abstractNumId w:val="2"/>
   </w:num>
   <w:num w:numId="5">
-    <w:abstractNumId w:val="4"/>
+    <w:abstractNumId w:val="5"/>
+  </w:num>
+  <w:num w:numId="6">
+    <w:abstractNumId w:val="1"/>
   </w:num>
 </w:numbering>
 </file>

</xml_diff>